<commit_message>
User cases en User stories.docx Version 0.2 Changed minor things in Acceptatie criteria voor software.docx and Moscow List.docx.
</commit_message>
<xml_diff>
--- a/Documents/Moscow List.docx
+++ b/Documents/Moscow List.docx
@@ -28,6 +28,182 @@
       <w:pPr>
         <w:pStyle w:val="Kop1"/>
       </w:pPr>
+      <w:bookmarkStart w:id="0" w:name="_Toc497208751"/>
+      <w:r>
+        <w:t>Document Development</w:t>
+      </w:r>
+      <w:bookmarkEnd w:id="0"/>
+    </w:p>
+    <w:p>
+      <w:pPr>
+        <w:pStyle w:val="Geenafstand"/>
+        <w:rPr>
+          <w:lang w:val="nl-NL"/>
+        </w:rPr>
+      </w:pPr>
+      <w:r>
+        <w:rPr>
+          <w:lang w:val="nl-NL"/>
+        </w:rPr>
+        <w:t>Als er wat veranderd staat dat hieronder beschreven.</w:t>
+      </w:r>
+    </w:p>
+    <w:tbl>
+      <w:tblPr>
+        <w:tblStyle w:val="Onopgemaaktetabel3"/>
+        <w:tblW w:w="0" w:type="auto"/>
+        <w:tblLook w:val="04A0" w:firstRow="1" w:lastRow="0" w:firstColumn="1" w:lastColumn="0" w:noHBand="0" w:noVBand="1"/>
+      </w:tblPr>
+      <w:tblGrid>
+        <w:gridCol w:w="1276"/>
+        <w:gridCol w:w="5812"/>
+        <w:gridCol w:w="1932"/>
+      </w:tblGrid>
+      <w:tr>
+        <w:trPr>
+          <w:cnfStyle w:val="100000000000" w:firstRow="1" w:lastRow="0" w:firstColumn="0" w:lastColumn="0" w:oddVBand="0" w:evenVBand="0" w:oddHBand="0" w:evenHBand="0" w:firstRowFirstColumn="0" w:firstRowLastColumn="0" w:lastRowFirstColumn="0" w:lastRowLastColumn="0"/>
+        </w:trPr>
+        <w:tc>
+          <w:tcPr>
+            <w:cnfStyle w:val="001000000100" w:firstRow="0" w:lastRow="0" w:firstColumn="1" w:lastColumn="0" w:oddVBand="0" w:evenVBand="0" w:oddHBand="0" w:evenHBand="0" w:firstRowFirstColumn="1" w:firstRowLastColumn="0" w:lastRowFirstColumn="0" w:lastRowLastColumn="0"/>
+            <w:tcW w:w="1276" w:type="dxa"/>
+          </w:tcPr>
+          <w:p>
+            <w:pPr>
+              <w:pStyle w:val="Geenafstand"/>
+              <w:rPr>
+                <w:lang w:val="nl-NL"/>
+              </w:rPr>
+            </w:pPr>
+            <w:r>
+              <w:rPr>
+                <w:lang w:val="nl-NL"/>
+              </w:rPr>
+              <w:t>Version</w:t>
+            </w:r>
+          </w:p>
+        </w:tc>
+        <w:tc>
+          <w:tcPr>
+            <w:tcW w:w="5812" w:type="dxa"/>
+          </w:tcPr>
+          <w:p>
+            <w:pPr>
+              <w:pStyle w:val="Geenafstand"/>
+              <w:cnfStyle w:val="100000000000" w:firstRow="1" w:lastRow="0" w:firstColumn="0" w:lastColumn="0" w:oddVBand="0" w:evenVBand="0" w:oddHBand="0" w:evenHBand="0" w:firstRowFirstColumn="0" w:firstRowLastColumn="0" w:lastRowFirstColumn="0" w:lastRowLastColumn="0"/>
+              <w:rPr>
+                <w:lang w:val="nl-NL"/>
+              </w:rPr>
+            </w:pPr>
+            <w:r>
+              <w:rPr>
+                <w:lang w:val="nl-NL"/>
+              </w:rPr>
+              <w:t>Description</w:t>
+            </w:r>
+          </w:p>
+        </w:tc>
+        <w:tc>
+          <w:tcPr>
+            <w:tcW w:w="1932" w:type="dxa"/>
+          </w:tcPr>
+          <w:p>
+            <w:pPr>
+              <w:pStyle w:val="Geenafstand"/>
+              <w:cnfStyle w:val="100000000000" w:firstRow="1" w:lastRow="0" w:firstColumn="0" w:lastColumn="0" w:oddVBand="0" w:evenVBand="0" w:oddHBand="0" w:evenHBand="0" w:firstRowFirstColumn="0" w:firstRowLastColumn="0" w:lastRowFirstColumn="0" w:lastRowLastColumn="0"/>
+              <w:rPr>
+                <w:lang w:val="nl-NL"/>
+              </w:rPr>
+            </w:pPr>
+            <w:r>
+              <w:rPr>
+                <w:lang w:val="nl-NL"/>
+              </w:rPr>
+              <w:t>Author</w:t>
+            </w:r>
+          </w:p>
+        </w:tc>
+      </w:tr>
+      <w:tr>
+        <w:trPr>
+          <w:cnfStyle w:val="000000100000" w:firstRow="0" w:lastRow="0" w:firstColumn="0" w:lastColumn="0" w:oddVBand="0" w:evenVBand="0" w:oddHBand="1" w:evenHBand="0" w:firstRowFirstColumn="0" w:firstRowLastColumn="0" w:lastRowFirstColumn="0" w:lastRowLastColumn="0"/>
+          <w:trHeight w:val="214"/>
+        </w:trPr>
+        <w:tc>
+          <w:tcPr>
+            <w:cnfStyle w:val="001000000000" w:firstRow="0" w:lastRow="0" w:firstColumn="1" w:lastColumn="0" w:oddVBand="0" w:evenVBand="0" w:oddHBand="0" w:evenHBand="0" w:firstRowFirstColumn="0" w:firstRowLastColumn="0" w:lastRowFirstColumn="0" w:lastRowLastColumn="0"/>
+            <w:tcW w:w="1276" w:type="dxa"/>
+          </w:tcPr>
+          <w:p>
+            <w:pPr>
+              <w:pStyle w:val="Geenafstand"/>
+              <w:rPr>
+                <w:lang w:val="nl-NL"/>
+              </w:rPr>
+            </w:pPr>
+            <w:r>
+              <w:rPr>
+                <w:lang w:val="nl-NL"/>
+              </w:rPr>
+              <w:t>0.1</w:t>
+            </w:r>
+          </w:p>
+        </w:tc>
+        <w:tc>
+          <w:tcPr>
+            <w:tcW w:w="5812" w:type="dxa"/>
+          </w:tcPr>
+          <w:p>
+            <w:pPr>
+              <w:pStyle w:val="Geenafstand"/>
+              <w:cnfStyle w:val="000000100000" w:firstRow="0" w:lastRow="0" w:firstColumn="0" w:lastColumn="0" w:oddVBand="0" w:evenVBand="0" w:oddHBand="1" w:evenHBand="0" w:firstRowFirstColumn="0" w:firstRowLastColumn="0" w:lastRowFirstColumn="0" w:lastRowLastColumn="0"/>
+              <w:rPr>
+                <w:lang w:val="en-US"/>
+              </w:rPr>
+            </w:pPr>
+            <w:r>
+              <w:rPr>
+                <w:lang w:val="en-US"/>
+              </w:rPr>
+              <w:t>Initial start and creation of document</w:t>
+            </w:r>
+          </w:p>
+        </w:tc>
+        <w:tc>
+          <w:tcPr>
+            <w:tcW w:w="1932" w:type="dxa"/>
+          </w:tcPr>
+          <w:p>
+            <w:pPr>
+              <w:pStyle w:val="Geenafstand"/>
+              <w:cnfStyle w:val="000000100000" w:firstRow="0" w:lastRow="0" w:firstColumn="0" w:lastColumn="0" w:oddVBand="0" w:evenVBand="0" w:oddHBand="1" w:evenHBand="0" w:firstRowFirstColumn="0" w:firstRowLastColumn="0" w:lastRowFirstColumn="0" w:lastRowLastColumn="0"/>
+              <w:rPr>
+                <w:lang w:val="nl-NL"/>
+              </w:rPr>
+            </w:pPr>
+            <w:r>
+              <w:rPr>
+                <w:lang w:val="nl-NL"/>
+              </w:rPr>
+              <w:t>Hooft C</w:t>
+            </w:r>
+            <w:bookmarkStart w:id="1" w:name="_GoBack"/>
+            <w:bookmarkEnd w:id="1"/>
+            <w:r>
+              <w:rPr>
+                <w:lang w:val="nl-NL"/>
+              </w:rPr>
+              <w:t>.</w:t>
+            </w:r>
+          </w:p>
+        </w:tc>
+      </w:tr>
+    </w:tbl>
+    <w:p/>
+    <w:p>
+      <w:pPr>
+        <w:pStyle w:val="Kop1"/>
+      </w:pPr>
       <w:r>
         <w:t xml:space="preserve"> </w:t>
       </w:r>
@@ -166,13 +342,8 @@
       <w:r>
         <w:t xml:space="preserve">Lokale </w:t>
       </w:r>
-      <w:proofErr w:type="spellStart"/>
-      <w:r>
-        <w:t>multiplayer</w:t>
-      </w:r>
-      <w:proofErr w:type="spellEnd"/>
-      <w:r>
-        <w:t xml:space="preserve"> document</w:t>
+      <w:r>
+        <w:t>multiplayer document</w:t>
       </w:r>
     </w:p>
     <w:p>
@@ -187,15 +358,7 @@
         <w:t>Lokale</w:t>
       </w:r>
       <w:r>
-        <w:t xml:space="preserve"> </w:t>
-      </w:r>
-      <w:proofErr w:type="spellStart"/>
-      <w:r>
-        <w:t>multiplayer</w:t>
-      </w:r>
-      <w:proofErr w:type="spellEnd"/>
-      <w:r>
-        <w:t xml:space="preserve"> </w:t>
+        <w:t xml:space="preserve"> multiplayer </w:t>
       </w:r>
       <w:r>
         <w:t>uitvoering</w:t>
@@ -209,11 +372,9 @@
           <w:numId w:val="1"/>
         </w:numPr>
       </w:pPr>
-      <w:proofErr w:type="spellStart"/>
       <w:r>
         <w:t>Wireframe</w:t>
       </w:r>
-      <w:proofErr w:type="spellEnd"/>
     </w:p>
     <w:p>
       <w:pPr>
@@ -231,11 +392,9 @@
       <w:pPr>
         <w:pStyle w:val="Kop1"/>
       </w:pPr>
-      <w:proofErr w:type="spellStart"/>
       <w:r>
         <w:t>Should</w:t>
       </w:r>
-      <w:proofErr w:type="spellEnd"/>
     </w:p>
     <w:p>
       <w:pPr>
@@ -293,26 +452,17 @@
           <w:numId w:val="1"/>
         </w:numPr>
       </w:pPr>
-      <w:proofErr w:type="spellStart"/>
-      <w:r>
-        <w:t>Multiplayer</w:t>
-      </w:r>
-      <w:proofErr w:type="spellEnd"/>
-      <w:r>
-        <w:t xml:space="preserve"> highscores</w:t>
-      </w:r>
-      <w:bookmarkStart w:id="0" w:name="_GoBack"/>
-      <w:bookmarkEnd w:id="0"/>
+      <w:r>
+        <w:t>Multiplayer highscores</w:t>
+      </w:r>
     </w:p>
     <w:p>
       <w:pPr>
         <w:pStyle w:val="Kop1"/>
       </w:pPr>
-      <w:proofErr w:type="spellStart"/>
       <w:r>
         <w:t>Could</w:t>
       </w:r>
-      <w:proofErr w:type="spellEnd"/>
     </w:p>
     <w:p>
       <w:pPr>
@@ -375,11 +525,9 @@
       <w:pPr>
         <w:pStyle w:val="Kop1"/>
       </w:pPr>
-      <w:proofErr w:type="spellStart"/>
       <w:r>
         <w:t>Would</w:t>
       </w:r>
-      <w:proofErr w:type="spellEnd"/>
     </w:p>
     <w:p>
       <w:pPr>
@@ -1063,6 +1211,118 @@
       <w:contextualSpacing/>
     </w:pPr>
   </w:style>
+  <w:style w:type="paragraph" w:styleId="Geenafstand">
+    <w:name w:val="No Spacing"/>
+    <w:uiPriority w:val="1"/>
+    <w:qFormat/>
+    <w:rsid w:val="00A8419B"/>
+    <w:pPr>
+      <w:spacing w:after="0" w:line="240" w:lineRule="auto"/>
+    </w:pPr>
+    <w:rPr>
+      <w:sz w:val="24"/>
+      <w:szCs w:val="24"/>
+      <w:lang w:val="en-GB"/>
+    </w:rPr>
+  </w:style>
+  <w:style w:type="table" w:styleId="Onopgemaaktetabel3">
+    <w:name w:val="Plain Table 3"/>
+    <w:basedOn w:val="Standaardtabel"/>
+    <w:uiPriority w:val="43"/>
+    <w:rsid w:val="00A8419B"/>
+    <w:pPr>
+      <w:spacing w:after="0" w:line="240" w:lineRule="auto"/>
+    </w:pPr>
+    <w:rPr>
+      <w:sz w:val="24"/>
+      <w:szCs w:val="24"/>
+      <w:lang w:val="en-GB"/>
+    </w:rPr>
+    <w:tblPr>
+      <w:tblStyleRowBandSize w:val="1"/>
+      <w:tblStyleColBandSize w:val="1"/>
+    </w:tblPr>
+    <w:tblStylePr w:type="firstRow">
+      <w:rPr>
+        <w:b/>
+        <w:bCs/>
+        <w:caps/>
+      </w:rPr>
+      <w:tblPr/>
+      <w:tcPr>
+        <w:tcBorders>
+          <w:bottom w:val="single" w:sz="4" w:space="0" w:color="7F7F7F" w:themeColor="text1" w:themeTint="80"/>
+        </w:tcBorders>
+      </w:tcPr>
+    </w:tblStylePr>
+    <w:tblStylePr w:type="lastRow">
+      <w:rPr>
+        <w:b/>
+        <w:bCs/>
+        <w:caps/>
+      </w:rPr>
+      <w:tblPr/>
+      <w:tcPr>
+        <w:tcBorders>
+          <w:top w:val="nil"/>
+        </w:tcBorders>
+      </w:tcPr>
+    </w:tblStylePr>
+    <w:tblStylePr w:type="firstCol">
+      <w:rPr>
+        <w:b/>
+        <w:bCs/>
+        <w:caps/>
+      </w:rPr>
+      <w:tblPr/>
+      <w:tcPr>
+        <w:tcBorders>
+          <w:right w:val="single" w:sz="4" w:space="0" w:color="7F7F7F" w:themeColor="text1" w:themeTint="80"/>
+        </w:tcBorders>
+      </w:tcPr>
+    </w:tblStylePr>
+    <w:tblStylePr w:type="lastCol">
+      <w:rPr>
+        <w:b/>
+        <w:bCs/>
+        <w:caps/>
+      </w:rPr>
+      <w:tblPr/>
+      <w:tcPr>
+        <w:tcBorders>
+          <w:left w:val="nil"/>
+        </w:tcBorders>
+      </w:tcPr>
+    </w:tblStylePr>
+    <w:tblStylePr w:type="band1Vert">
+      <w:tblPr/>
+      <w:tcPr>
+        <w:shd w:val="clear" w:color="auto" w:fill="F2F2F2" w:themeFill="background1" w:themeFillShade="F2"/>
+      </w:tcPr>
+    </w:tblStylePr>
+    <w:tblStylePr w:type="band1Horz">
+      <w:tblPr/>
+      <w:tcPr>
+        <w:shd w:val="clear" w:color="auto" w:fill="F2F2F2" w:themeFill="background1" w:themeFillShade="F2"/>
+      </w:tcPr>
+    </w:tblStylePr>
+    <w:tblStylePr w:type="neCell">
+      <w:tblPr/>
+      <w:tcPr>
+        <w:tcBorders>
+          <w:left w:val="nil"/>
+        </w:tcBorders>
+      </w:tcPr>
+    </w:tblStylePr>
+    <w:tblStylePr w:type="nwCell">
+      <w:tblPr/>
+      <w:tcPr>
+        <w:tcBorders>
+          <w:right w:val="nil"/>
+        </w:tcBorders>
+      </w:tcPr>
+    </w:tblStylePr>
+  </w:style>
 </w:styles>
 </file>
 
@@ -1366,7 +1626,7 @@
 </file>
 
 <file path=customXml/itemProps1.xml><?xml version="1.0" encoding="utf-8"?>
-<ds:datastoreItem xmlns:ds="http://schemas.openxmlformats.org/officeDocument/2006/customXml" ds:itemID="{33607B96-C51C-4979-93A6-474402BD3FF6}">
+<ds:datastoreItem xmlns:ds="http://schemas.openxmlformats.org/officeDocument/2006/customXml" ds:itemID="{62AA7481-3D23-4385-ADF8-6DE417CCAD05}">
   <ds:schemaRefs>
     <ds:schemaRef ds:uri="http://schemas.openxmlformats.org/officeDocument/2006/bibliography"/>
   </ds:schemaRefs>

</xml_diff>

<commit_message>
0.2	Readed document, changed would -> won’t
</commit_message>
<xml_diff>
--- a/Documents/Moscow List.docx
+++ b/Documents/Moscow List.docx
@@ -185,16 +185,123 @@
               <w:rPr>
                 <w:lang w:val="nl-NL"/>
               </w:rPr>
-              <w:t>Hooft C</w:t>
+              <w:t>Hooft C.</w:t>
+            </w:r>
+          </w:p>
+        </w:tc>
+      </w:tr>
+      <w:tr>
+        <w:trPr>
+          <w:trHeight w:val="214"/>
+        </w:trPr>
+        <w:tc>
+          <w:tcPr>
+            <w:cnfStyle w:val="001000000000" w:firstRow="0" w:lastRow="0" w:firstColumn="1" w:lastColumn="0" w:oddVBand="0" w:evenVBand="0" w:oddHBand="0" w:evenHBand="0" w:firstRowFirstColumn="0" w:firstRowLastColumn="0" w:lastRowFirstColumn="0" w:lastRowLastColumn="0"/>
+            <w:tcW w:w="1276" w:type="dxa"/>
+          </w:tcPr>
+          <w:p>
+            <w:pPr>
+              <w:pStyle w:val="Geenafstand"/>
+              <w:rPr>
+                <w:lang w:val="nl-NL"/>
+              </w:rPr>
+            </w:pPr>
+            <w:r>
+              <w:rPr>
+                <w:lang w:val="nl-NL"/>
+              </w:rPr>
+              <w:t>0.2</w:t>
+            </w:r>
+          </w:p>
+        </w:tc>
+        <w:tc>
+          <w:tcPr>
+            <w:tcW w:w="5812" w:type="dxa"/>
+          </w:tcPr>
+          <w:p>
+            <w:pPr>
+              <w:pStyle w:val="Geenafstand"/>
+              <w:cnfStyle w:val="000000000000" w:firstRow="0" w:lastRow="0" w:firstColumn="0" w:lastColumn="0" w:oddVBand="0" w:evenVBand="0" w:oddHBand="0" w:evenHBand="0" w:firstRowFirstColumn="0" w:firstRowLastColumn="0" w:lastRowFirstColumn="0" w:lastRowLastColumn="0"/>
+              <w:rPr>
+                <w:lang w:val="en-US"/>
+              </w:rPr>
+            </w:pPr>
+            <w:r>
+              <w:rPr>
+                <w:lang w:val="en-US"/>
+              </w:rPr>
+              <w:t>Readed document, changed would -&gt; won’t</w:t>
+            </w:r>
+          </w:p>
+        </w:tc>
+        <w:tc>
+          <w:tcPr>
+            <w:tcW w:w="1932" w:type="dxa"/>
+          </w:tcPr>
+          <w:p>
+            <w:pPr>
+              <w:pStyle w:val="Geenafstand"/>
+              <w:cnfStyle w:val="000000000000" w:firstRow="0" w:lastRow="0" w:firstColumn="0" w:lastColumn="0" w:oddVBand="0" w:evenVBand="0" w:oddHBand="0" w:evenHBand="0" w:firstRowFirstColumn="0" w:firstRowLastColumn="0" w:lastRowFirstColumn="0" w:lastRowLastColumn="0"/>
+              <w:rPr>
+                <w:lang w:val="nl-NL"/>
+              </w:rPr>
+            </w:pPr>
+            <w:r>
+              <w:rPr>
+                <w:lang w:val="nl-NL"/>
+              </w:rPr>
+              <w:t>Veenstra B.</w:t>
             </w:r>
             <w:bookmarkStart w:id="1" w:name="_GoBack"/>
             <w:bookmarkEnd w:id="1"/>
-            <w:r>
+          </w:p>
+        </w:tc>
+      </w:tr>
+      <w:tr>
+        <w:trPr>
+          <w:cnfStyle w:val="000000100000" w:firstRow="0" w:lastRow="0" w:firstColumn="0" w:lastColumn="0" w:oddVBand="0" w:evenVBand="0" w:oddHBand="1" w:evenHBand="0" w:firstRowFirstColumn="0" w:firstRowLastColumn="0" w:lastRowFirstColumn="0" w:lastRowLastColumn="0"/>
+          <w:trHeight w:val="214"/>
+        </w:trPr>
+        <w:tc>
+          <w:tcPr>
+            <w:cnfStyle w:val="001000000000" w:firstRow="0" w:lastRow="0" w:firstColumn="1" w:lastColumn="0" w:oddVBand="0" w:evenVBand="0" w:oddHBand="0" w:evenHBand="0" w:firstRowFirstColumn="0" w:firstRowLastColumn="0" w:lastRowFirstColumn="0" w:lastRowLastColumn="0"/>
+            <w:tcW w:w="1276" w:type="dxa"/>
+          </w:tcPr>
+          <w:p>
+            <w:pPr>
+              <w:pStyle w:val="Geenafstand"/>
               <w:rPr>
                 <w:lang w:val="nl-NL"/>
               </w:rPr>
-              <w:t>.</w:t>
-            </w:r>
+            </w:pPr>
+          </w:p>
+        </w:tc>
+        <w:tc>
+          <w:tcPr>
+            <w:tcW w:w="5812" w:type="dxa"/>
+          </w:tcPr>
+          <w:p>
+            <w:pPr>
+              <w:pStyle w:val="Geenafstand"/>
+              <w:cnfStyle w:val="000000100000" w:firstRow="0" w:lastRow="0" w:firstColumn="0" w:lastColumn="0" w:oddVBand="0" w:evenVBand="0" w:oddHBand="1" w:evenHBand="0" w:firstRowFirstColumn="0" w:firstRowLastColumn="0" w:lastRowFirstColumn="0" w:lastRowLastColumn="0"/>
+              <w:rPr>
+                <w:lang w:val="en-US"/>
+              </w:rPr>
+            </w:pPr>
+          </w:p>
+        </w:tc>
+        <w:tc>
+          <w:tcPr>
+            <w:tcW w:w="1932" w:type="dxa"/>
+          </w:tcPr>
+          <w:p>
+            <w:pPr>
+              <w:pStyle w:val="Geenafstand"/>
+              <w:cnfStyle w:val="000000100000" w:firstRow="0" w:lastRow="0" w:firstColumn="0" w:lastColumn="0" w:oddVBand="0" w:evenVBand="0" w:oddHBand="1" w:evenHBand="0" w:firstRowFirstColumn="0" w:firstRowLastColumn="0" w:lastRowFirstColumn="0" w:lastRowLastColumn="0"/>
+              <w:rPr>
+                <w:lang w:val="nl-NL"/>
+              </w:rPr>
+            </w:pPr>
           </w:p>
         </w:tc>
       </w:tr>
@@ -514,19 +621,13 @@
     </w:p>
     <w:p>
       <w:pPr>
-        <w:pStyle w:val="Lijstalinea"/>
-        <w:numPr>
-          <w:ilvl w:val="0"/>
-          <w:numId w:val="1"/>
-        </w:numPr>
-      </w:pPr>
-    </w:p>
-    <w:p>
-      <w:pPr>
         <w:pStyle w:val="Kop1"/>
       </w:pPr>
       <w:r>
-        <w:t>Would</w:t>
+        <w:t>W</w:t>
+      </w:r>
+      <w:r>
+        <w:t>on’t</w:t>
       </w:r>
     </w:p>
     <w:p>
@@ -1626,7 +1727,7 @@
 </file>
 
 <file path=customXml/itemProps1.xml><?xml version="1.0" encoding="utf-8"?>
-<ds:datastoreItem xmlns:ds="http://schemas.openxmlformats.org/officeDocument/2006/customXml" ds:itemID="{62AA7481-3D23-4385-ADF8-6DE417CCAD05}">
+<ds:datastoreItem xmlns:ds="http://schemas.openxmlformats.org/officeDocument/2006/customXml" ds:itemID="{DFA571AD-6C8D-4EB2-AFE8-F5AE480A4792}">
   <ds:schemaRefs>
     <ds:schemaRef ds:uri="http://schemas.openxmlformats.org/officeDocument/2006/bibliography"/>
   </ds:schemaRefs>

</xml_diff>